<commit_message>
update - spelling errors
</commit_message>
<xml_diff>
--- a/Documentation/Report/Stock Market Analysis informed by CEO Social Media Communications_EfsaSemaAktay.docx
+++ b/Documentation/Report/Stock Market Analysis informed by CEO Social Media Communications_EfsaSemaAktay.docx
@@ -137,21 +137,94 @@
     <w:p>
       <w:pPr>
         <w:spacing w:after="0" w:line="360" w:lineRule="auto"/>
-        <w:rPr>
-          <w:rFonts w:ascii="Times New Roman" w:eastAsia="Times New Roman" w:hAnsi="Times New Roman" w:cs="Times New Roman"/>
-          <w:color w:val="000000"/>
-          <w:kern w:val="0"/>
-          <w14:ligatures w14:val="none"/>
-        </w:rPr>
-      </w:pPr>
-      <w:r>
-        <w:rPr>
-          <w:rFonts w:ascii="Times New Roman" w:eastAsia="Times New Roman" w:hAnsi="Times New Roman" w:cs="Times New Roman"/>
-          <w:color w:val="000000"/>
-          <w:kern w:val="0"/>
-          <w14:ligatures w14:val="none"/>
-        </w:rPr>
-        <w:t>Traditionally, the companies are evaluated for their fair pricing through fundamental analysis. Fundamental analysis utilises multiple factors by evaluating corporate performance and interest rates, to forecast to free cash flow and finalise a fair value price. Although, the financial markets have been generally influenced by a variety of factors, including economic indicators, geopolitical events, and corporate performance; in recent years, social media has emerged as a force capable of changing market sentiment and influencing the movement of stock prices. Social media communication especially from influential CEOs, have shown to have an impact on market behaviour. To exemplify, the instance such as Elon Musk's tweets about Tesla, provide a  context for exploring this phenomenon. Specifically, Elon Musk's infamous tweet about taking Tesla private at $420 per share led to massive market reaction and SEC scrutiny. Another significant shock on the market is the case of GameStop stock price had received significant increase in both 2020 and 2024 through the Reddit community called r/</w:t>
+        <w:ind w:firstLine="720"/>
+        <w:rPr>
+          <w:rFonts w:ascii="Times New Roman" w:eastAsia="Times New Roman" w:hAnsi="Times New Roman" w:cs="Times New Roman"/>
+          <w:color w:val="000000"/>
+          <w:kern w:val="0"/>
+          <w14:ligatures w14:val="none"/>
+        </w:rPr>
+      </w:pPr>
+      <w:r>
+        <w:rPr>
+          <w:rFonts w:ascii="Times New Roman" w:eastAsia="Times New Roman" w:hAnsi="Times New Roman" w:cs="Times New Roman"/>
+          <w:color w:val="000000"/>
+          <w:kern w:val="0"/>
+          <w14:ligatures w14:val="none"/>
+        </w:rPr>
+        <w:t xml:space="preserve">Traditionally, the companies </w:t>
+      </w:r>
+      <w:r>
+        <w:rPr>
+          <w:rFonts w:ascii="Times New Roman" w:eastAsia="Times New Roman" w:hAnsi="Times New Roman" w:cs="Times New Roman"/>
+          <w:color w:val="000000"/>
+          <w:kern w:val="0"/>
+          <w14:ligatures w14:val="none"/>
+        </w:rPr>
+        <w:t>have been</w:t>
+      </w:r>
+      <w:r>
+        <w:rPr>
+          <w:rFonts w:ascii="Times New Roman" w:eastAsia="Times New Roman" w:hAnsi="Times New Roman" w:cs="Times New Roman"/>
+          <w:color w:val="000000"/>
+          <w:kern w:val="0"/>
+          <w14:ligatures w14:val="none"/>
+        </w:rPr>
+        <w:t xml:space="preserve"> evaluated for their fair pricing through fundamental analysis. Fundamental analysis utilises multiple factors by evaluating corporate performance</w:t>
+      </w:r>
+      <w:r>
+        <w:rPr>
+          <w:rFonts w:ascii="Times New Roman" w:eastAsia="Times New Roman" w:hAnsi="Times New Roman" w:cs="Times New Roman"/>
+          <w:color w:val="000000"/>
+          <w:kern w:val="0"/>
+          <w14:ligatures w14:val="none"/>
+        </w:rPr>
+        <w:t xml:space="preserve"> , </w:t>
+      </w:r>
+      <w:r>
+        <w:rPr>
+          <w:rFonts w:ascii="Times New Roman" w:eastAsia="Times New Roman" w:hAnsi="Times New Roman" w:cs="Times New Roman"/>
+          <w:color w:val="000000"/>
+          <w:kern w:val="0"/>
+          <w14:ligatures w14:val="none"/>
+        </w:rPr>
+        <w:t>interest rates</w:t>
+      </w:r>
+      <w:r>
+        <w:rPr>
+          <w:rFonts w:ascii="Times New Roman" w:eastAsia="Times New Roman" w:hAnsi="Times New Roman" w:cs="Times New Roman"/>
+          <w:color w:val="000000"/>
+          <w:kern w:val="0"/>
+          <w14:ligatures w14:val="none"/>
+        </w:rPr>
+        <w:t xml:space="preserve"> and discount rates</w:t>
+      </w:r>
+      <w:r>
+        <w:rPr>
+          <w:rFonts w:ascii="Times New Roman" w:eastAsia="Times New Roman" w:hAnsi="Times New Roman" w:cs="Times New Roman"/>
+          <w:color w:val="000000"/>
+          <w:kern w:val="0"/>
+          <w14:ligatures w14:val="none"/>
+        </w:rPr>
+        <w:t xml:space="preserve">, to forecast to free cash flow and </w:t>
+      </w:r>
+      <w:r>
+        <w:rPr>
+          <w:rFonts w:ascii="Times New Roman" w:eastAsia="Times New Roman" w:hAnsi="Times New Roman" w:cs="Times New Roman"/>
+          <w:color w:val="000000"/>
+          <w:kern w:val="0"/>
+          <w14:ligatures w14:val="none"/>
+        </w:rPr>
+        <w:t xml:space="preserve">arrive at </w:t>
+      </w:r>
+      <w:r>
+        <w:rPr>
+          <w:rFonts w:ascii="Times New Roman" w:eastAsia="Times New Roman" w:hAnsi="Times New Roman" w:cs="Times New Roman"/>
+          <w:color w:val="000000"/>
+          <w:kern w:val="0"/>
+          <w14:ligatures w14:val="none"/>
+        </w:rPr>
+        <w:t>a fair value price. Although, the financial markets have been generally influenced by a variety of factors, including economic indicators, geopolitical events, and corporate performance; in recent years, social media has emerged as a force capable of changing market sentiment and influencing the movement of stock prices. Social media communication especially from influential CEOs, have shown to have an impact on market behaviour. To exemplify, the instance such as Elon Musk's tweets about Tesla, provide a context for exploring this phenomenon. Specifically, Elon Musk's infamous tweet about taking Tesla private at $420 per share led to massive market reaction and SEC scrutiny. Another significant shock on the market is the case of GameStop stock price had received significant increase in both 2020 and 2024 through the Reddit community called r/</w:t>
       </w:r>
       <w:proofErr w:type="spellStart"/>
       <w:r>
@@ -388,6 +461,7 @@
     <w:p>
       <w:pPr>
         <w:spacing w:after="0" w:line="360" w:lineRule="auto"/>
+        <w:ind w:firstLine="720"/>
         <w:rPr>
           <w:rFonts w:ascii="Times New Roman" w:eastAsia="Times New Roman" w:hAnsi="Times New Roman" w:cs="Times New Roman"/>
           <w:color w:val="000000"/>
@@ -452,6 +526,7 @@
     <w:p>
       <w:pPr>
         <w:spacing w:after="0" w:line="360" w:lineRule="auto"/>
+        <w:ind w:firstLine="360"/>
         <w:rPr>
           <w:rFonts w:ascii="Times New Roman" w:eastAsia="Times New Roman" w:hAnsi="Times New Roman" w:cs="Times New Roman"/>
           <w:color w:val="000000"/>
@@ -546,6 +621,7 @@
     <w:p>
       <w:pPr>
         <w:spacing w:after="0" w:line="360" w:lineRule="auto"/>
+        <w:ind w:firstLine="720"/>
         <w:rPr>
           <w:rFonts w:ascii="Times New Roman" w:eastAsia="Times New Roman" w:hAnsi="Times New Roman" w:cs="Times New Roman"/>
           <w:color w:val="000000"/>
@@ -638,17 +714,7 @@
     <w:p>
       <w:pPr>
         <w:spacing w:after="0" w:line="360" w:lineRule="auto"/>
-        <w:rPr>
-          <w:rFonts w:ascii="Times New Roman" w:eastAsia="Times New Roman" w:hAnsi="Times New Roman" w:cs="Times New Roman"/>
-          <w:color w:val="000000"/>
-          <w:kern w:val="0"/>
-          <w14:ligatures w14:val="none"/>
-        </w:rPr>
-      </w:pPr>
-    </w:p>
-    <w:p>
-      <w:pPr>
-        <w:spacing w:after="0" w:line="360" w:lineRule="auto"/>
+        <w:ind w:firstLine="720"/>
         <w:rPr>
           <w:rFonts w:ascii="Times New Roman" w:eastAsia="Times New Roman" w:hAnsi="Times New Roman" w:cs="Times New Roman"/>
           <w:color w:val="000000"/>
@@ -956,6 +1022,7 @@
     <w:p>
       <w:pPr>
         <w:spacing w:after="0" w:line="360" w:lineRule="auto"/>
+        <w:ind w:firstLine="720"/>
         <w:rPr>
           <w:rFonts w:ascii="Times New Roman" w:eastAsia="Times New Roman" w:hAnsi="Times New Roman" w:cs="Times New Roman"/>
           <w:color w:val="000000"/>
@@ -981,6 +1048,15 @@
         </w:rPr>
         <w:lastRenderedPageBreak/>
         <w:t xml:space="preserve">companies. In the end, three different stock and index prices alongside the corresponding CEO text tweet were generated systematically. By assigning the random seed number it was ensured that the data can be reproduced for verification purposes. </w:t>
+      </w:r>
+      <w:r>
+        <w:rPr>
+          <w:rFonts w:ascii="Times New Roman" w:eastAsia="Times New Roman" w:hAnsi="Times New Roman" w:cs="Times New Roman"/>
+          <w:color w:val="000000"/>
+          <w:kern w:val="0"/>
+          <w14:ligatures w14:val="none"/>
+        </w:rPr>
+        <w:t xml:space="preserve">The generated tweets had a randomised correlation with the tweet. </w:t>
       </w:r>
     </w:p>
     <w:p>
@@ -1182,7 +1258,6 @@
         </w:rPr>
         <w:t xml:space="preserve">Figure 5: Displaying the scaled </w:t>
       </w:r>
-      <w:proofErr w:type="spellStart"/>
       <w:r>
         <w:rPr>
           <w:rFonts w:ascii="Times New Roman" w:eastAsia="Times New Roman" w:hAnsi="Times New Roman" w:cs="Times New Roman"/>
@@ -1193,9 +1268,8 @@
           <w:u w:val="single"/>
           <w14:ligatures w14:val="none"/>
         </w:rPr>
-        <w:t>dataframe</w:t>
-      </w:r>
-      <w:proofErr w:type="spellEnd"/>
+        <w:t>data frame</w:t>
+      </w:r>
       <w:r>
         <w:rPr>
           <w:rFonts w:ascii="Times New Roman" w:eastAsia="Times New Roman" w:hAnsi="Times New Roman" w:cs="Times New Roman"/>
@@ -1407,7 +1481,6 @@
           <w:kern w:val="0"/>
           <w14:ligatures w14:val="none"/>
         </w:rPr>
-        <w:lastRenderedPageBreak/>
         <w:t>B</w:t>
       </w:r>
       <w:r>
@@ -1666,17 +1739,6 @@
         </w:rPr>
         <w:t xml:space="preserve"> the temporal dynamics of tweet sentiments and stock prices.</w:t>
       </w:r>
-    </w:p>
-    <w:p>
-      <w:pPr>
-        <w:spacing w:after="0" w:line="360" w:lineRule="auto"/>
-        <w:rPr>
-          <w:rFonts w:ascii="Times New Roman" w:eastAsia="Times New Roman" w:hAnsi="Times New Roman" w:cs="Times New Roman"/>
-          <w:color w:val="000000"/>
-          <w:kern w:val="0"/>
-          <w14:ligatures w14:val="none"/>
-        </w:rPr>
-      </w:pPr>
     </w:p>
     <w:p>
       <w:pPr>
@@ -1849,20 +1911,6 @@
         </w:rPr>
         <w:t>. Validation</w:t>
       </w:r>
-    </w:p>
-    <w:p>
-      <w:pPr>
-        <w:spacing w:after="0" w:line="360" w:lineRule="auto"/>
-        <w:outlineLvl w:val="2"/>
-        <w:rPr>
-          <w:rFonts w:ascii="Times New Roman" w:eastAsia="Times New Roman" w:hAnsi="Times New Roman" w:cs="Times New Roman"/>
-          <w:b/>
-          <w:bCs/>
-          <w:color w:val="000000"/>
-          <w:kern w:val="0"/>
-          <w14:ligatures w14:val="none"/>
-        </w:rPr>
-      </w:pPr>
     </w:p>
     <w:p>
       <w:pPr>
@@ -2109,7 +2157,6 @@
           <w:kern w:val="0"/>
           <w14:ligatures w14:val="none"/>
         </w:rPr>
-        <w:lastRenderedPageBreak/>
         <w:t>Analysis</w:t>
       </w:r>
     </w:p>
@@ -2140,6 +2187,7 @@
           <w:kern w:val="0"/>
           <w14:ligatures w14:val="none"/>
         </w:rPr>
+        <w:lastRenderedPageBreak/>
         <w:t>Model Performance</w:t>
       </w:r>
       <w:r>
@@ -2244,7 +2292,25 @@
           <w:kern w:val="0"/>
           <w14:ligatures w14:val="none"/>
         </w:rPr>
-        <w:t xml:space="preserve">However, some limitations were noted, </w:t>
+        <w:t>However</w:t>
+      </w:r>
+      <w:r>
+        <w:rPr>
+          <w:rFonts w:ascii="Times New Roman" w:eastAsia="Times New Roman" w:hAnsi="Times New Roman" w:cs="Times New Roman"/>
+          <w:color w:val="000000"/>
+          <w:kern w:val="0"/>
+          <w14:ligatures w14:val="none"/>
+        </w:rPr>
+        <w:t xml:space="preserve"> the overall performance of sentiment integration was not robust enough to perform better at the real stock market data. In that case, </w:t>
+      </w:r>
+      <w:r>
+        <w:rPr>
+          <w:rFonts w:ascii="Times New Roman" w:eastAsia="Times New Roman" w:hAnsi="Times New Roman" w:cs="Times New Roman"/>
+          <w:color w:val="000000"/>
+          <w:kern w:val="0"/>
+          <w14:ligatures w14:val="none"/>
+        </w:rPr>
+        <w:t xml:space="preserve">some limitations were noted, </w:t>
       </w:r>
       <w:r>
         <w:rPr>
@@ -2255,43 +2321,6 @@
         </w:rPr>
         <w:t xml:space="preserve">in such where the tweet data provided some noise, reducing the robustness of the overall prediction. The research can be furthered by filtering the tweets posted by the CEO’s prior to their incorporation into the model. As Elon Musk tweets very frequently, the additional tweet data introduces noise into the model that do not have much impact on the stock price. </w:t>
       </w:r>
-    </w:p>
-    <w:p>
-      <w:pPr>
-        <w:spacing w:after="0" w:line="360" w:lineRule="auto"/>
-        <w:ind w:firstLine="360"/>
-        <w:rPr>
-          <w:rFonts w:ascii="Times New Roman" w:eastAsia="Times New Roman" w:hAnsi="Times New Roman" w:cs="Times New Roman"/>
-          <w:color w:val="000000"/>
-          <w:kern w:val="0"/>
-          <w14:ligatures w14:val="none"/>
-        </w:rPr>
-      </w:pPr>
-    </w:p>
-    <w:p>
-      <w:pPr>
-        <w:spacing w:after="0" w:line="360" w:lineRule="auto"/>
-        <w:outlineLvl w:val="2"/>
-        <w:rPr>
-          <w:rFonts w:ascii="Times New Roman" w:eastAsia="Times New Roman" w:hAnsi="Times New Roman" w:cs="Times New Roman"/>
-          <w:b/>
-          <w:bCs/>
-          <w:color w:val="000000"/>
-          <w:kern w:val="0"/>
-          <w14:ligatures w14:val="none"/>
-        </w:rPr>
-      </w:pPr>
-    </w:p>
-    <w:p>
-      <w:pPr>
-        <w:spacing w:after="0" w:line="360" w:lineRule="auto"/>
-        <w:rPr>
-          <w:rFonts w:ascii="Times New Roman" w:eastAsia="Times New Roman" w:hAnsi="Times New Roman" w:cs="Times New Roman"/>
-          <w:color w:val="000000"/>
-          <w:kern w:val="0"/>
-          <w14:ligatures w14:val="none"/>
-        </w:rPr>
-      </w:pPr>
     </w:p>
     <w:p>
       <w:pPr>
@@ -2443,7 +2472,6 @@
           <w:color w:val="000000"/>
           <w:kern w:val="0"/>
         </w:rPr>
-        <w:lastRenderedPageBreak/>
         <w:drawing>
           <wp:inline distT="0" distB="0" distL="0" distR="0" wp14:anchorId="7D72A2A5" wp14:editId="3485E3AA">
             <wp:extent cx="5943600" cy="2112010"/>
@@ -2847,6 +2875,43 @@
           <w14:ligatures w14:val="none"/>
         </w:rPr>
         <w:t>ontinued advancements in these technologies are likely to provide even greater insights and predictive power. For example, improvements in deep learning algorithms, real-time data processing capabilities, and the integration of diverse data sources can significantly enhance the ability to predict market movements based on social media activity.</w:t>
+      </w:r>
+      <w:r>
+        <w:rPr>
+          <w:rFonts w:ascii="Times New Roman" w:eastAsia="Times New Roman" w:hAnsi="Times New Roman" w:cs="Times New Roman"/>
+          <w:color w:val="000000"/>
+          <w:kern w:val="0"/>
+          <w14:ligatures w14:val="none"/>
+        </w:rPr>
+        <w:br/>
+      </w:r>
+      <w:r>
+        <w:rPr>
+          <w:rFonts w:ascii="Times New Roman" w:eastAsia="Times New Roman" w:hAnsi="Times New Roman" w:cs="Times New Roman"/>
+          <w:color w:val="000000"/>
+          <w:kern w:val="0"/>
+          <w14:ligatures w14:val="none"/>
+        </w:rPr>
+        <w:br/>
+      </w:r>
+    </w:p>
+    <w:p>
+      <w:pPr>
+        <w:rPr>
+          <w:rFonts w:ascii="Times New Roman" w:eastAsia="Times New Roman" w:hAnsi="Times New Roman" w:cs="Times New Roman"/>
+          <w:color w:val="000000"/>
+          <w:kern w:val="0"/>
+          <w14:ligatures w14:val="none"/>
+        </w:rPr>
+      </w:pPr>
+      <w:r>
+        <w:rPr>
+          <w:rFonts w:ascii="Times New Roman" w:eastAsia="Times New Roman" w:hAnsi="Times New Roman" w:cs="Times New Roman"/>
+          <w:color w:val="000000"/>
+          <w:kern w:val="0"/>
+          <w14:ligatures w14:val="none"/>
+        </w:rPr>
+        <w:br w:type="page"/>
       </w:r>
     </w:p>
     <w:p>
@@ -3564,15 +3629,6 @@
     </w:p>
     <w:p>
       <w:pPr>
-        <w:spacing w:line="360" w:lineRule="auto"/>
-        <w:rPr>
-          <w:rFonts w:ascii="Times New Roman" w:eastAsia="Times New Roman" w:hAnsi="Times New Roman" w:cs="Times New Roman"/>
-          <w:color w:val="000000"/>
-          <w:kern w:val="0"/>
-          <w14:ligatures w14:val="none"/>
-        </w:rPr>
-      </w:pPr>
-      <w:r>
         <w:rPr>
           <w:rFonts w:ascii="Times New Roman" w:eastAsia="Times New Roman" w:hAnsi="Times New Roman" w:cs="Times New Roman"/>
           <w:b/>
@@ -3583,6 +3639,43 @@
           <w:szCs w:val="28"/>
           <w14:ligatures w14:val="none"/>
         </w:rPr>
+      </w:pPr>
+      <w:r>
+        <w:rPr>
+          <w:rFonts w:ascii="Times New Roman" w:eastAsia="Times New Roman" w:hAnsi="Times New Roman" w:cs="Times New Roman"/>
+          <w:b/>
+          <w:bCs/>
+          <w:color w:val="000000"/>
+          <w:kern w:val="0"/>
+          <w:sz w:val="28"/>
+          <w:szCs w:val="28"/>
+          <w14:ligatures w14:val="none"/>
+        </w:rPr>
+        <w:br w:type="page"/>
+      </w:r>
+    </w:p>
+    <w:p>
+      <w:pPr>
+        <w:spacing w:line="360" w:lineRule="auto"/>
+        <w:rPr>
+          <w:rFonts w:ascii="Times New Roman" w:eastAsia="Times New Roman" w:hAnsi="Times New Roman" w:cs="Times New Roman"/>
+          <w:color w:val="000000"/>
+          <w:kern w:val="0"/>
+          <w14:ligatures w14:val="none"/>
+        </w:rPr>
+      </w:pPr>
+      <w:r>
+        <w:rPr>
+          <w:rFonts w:ascii="Times New Roman" w:eastAsia="Times New Roman" w:hAnsi="Times New Roman" w:cs="Times New Roman"/>
+          <w:b/>
+          <w:bCs/>
+          <w:color w:val="000000"/>
+          <w:kern w:val="0"/>
+          <w:sz w:val="28"/>
+          <w:szCs w:val="28"/>
+          <w14:ligatures w14:val="none"/>
+        </w:rPr>
+        <w:lastRenderedPageBreak/>
         <w:t>Appendix</w:t>
       </w:r>
       <w:r>
@@ -3616,7 +3709,6 @@
           <w:kern w:val="0"/>
           <w14:ligatures w14:val="none"/>
         </w:rPr>
-        <w:lastRenderedPageBreak/>
         <w:drawing>
           <wp:inline distT="0" distB="0" distL="0" distR="0" wp14:anchorId="7444F3C9" wp14:editId="3F4D59F3">
             <wp:extent cx="5943600" cy="2971800"/>

</xml_diff>